<commit_message>
Update [Joshua Barnes - 23130205] CMP6200 Student Project Declaration.docx
</commit_message>
<xml_diff>
--- a/[Joshua Barnes - 23130205] CMP6200 Student Project Declaration.docx
+++ b/[Joshua Barnes - 23130205] CMP6200 Student Project Declaration.docx
@@ -593,8 +593,13 @@
               <w:t xml:space="preserve"> I must make </w:t>
             </w:r>
             <w:r>
-              <w:t>a separate application for ethical approval before data are collected</w:t>
-            </w:r>
+              <w:t xml:space="preserve">a separate application for ethical approval before data are </w:t>
+            </w:r>
+            <w:proofErr w:type="gramStart"/>
+            <w:r>
+              <w:t>collected</w:t>
+            </w:r>
+            <w:proofErr w:type="gramEnd"/>
             <w:r>
               <w:t xml:space="preserve"> and I will discuss this with my supervisor.</w:t>
             </w:r>
@@ -646,14 +651,18 @@
                 <w:numId w:val="2"/>
               </w:numPr>
               <w:rPr>
+                <w:rFonts w:ascii="Calibri" w:eastAsia="Times New Roman" w:hAnsi="Calibri" w:cs="Calibri"/>
+                <w:color w:val="000000"/>
                 <w:highlight w:val="yellow"/>
               </w:rPr>
             </w:pPr>
             <w:r>
               <w:rPr>
+                <w:rFonts w:ascii="Calibri" w:eastAsia="Times New Roman" w:hAnsi="Calibri" w:cs="Calibri"/>
+                <w:color w:val="000000" w:themeColor="text1"/>
                 <w:highlight w:val="yellow"/>
               </w:rPr>
-              <w:t>No human or animal participants.</w:t>
+              <w:t>Human participants who are over 18 and not classed as vulnerable, for the purpose of collecting data to determine requirements and/or to attain feedback on ideas.</w:t>
             </w:r>
           </w:p>
           <w:p>
@@ -679,8 +688,13 @@
               <w:t xml:space="preserve">I must make a </w:t>
             </w:r>
             <w:r>
-              <w:t>separate application for ethical approval before data are collected</w:t>
-            </w:r>
+              <w:t xml:space="preserve">separate application for ethical approval before data are </w:t>
+            </w:r>
+            <w:proofErr w:type="gramStart"/>
+            <w:r>
+              <w:t>collected</w:t>
+            </w:r>
+            <w:proofErr w:type="gramEnd"/>
             <w:r>
               <w:t xml:space="preserve"> and I will discuss this with my supervisor.</w:t>
             </w:r>
@@ -726,10 +740,19 @@
               </w:numPr>
             </w:pPr>
             <w:r>
-              <w:t>Does n</w:t>
-            </w:r>
-            <w:r>
-              <w:t>ot involve the capture of any data.</w:t>
+              <w:rPr>
+                <w:rFonts w:ascii="Calibri" w:hAnsi="Calibri" w:cs="Calibri"/>
+                <w:color w:val="000000" w:themeColor="text1"/>
+              </w:rPr>
+              <w:t xml:space="preserve">Uses anonymised data collected from human participants (over the age of 18 who are not classed as vulnerable) from whom informed consent has been acquired, to inform the design and testing of </w:t>
+            </w:r>
+            <w:r>
+              <w:rPr>
+                <w:rFonts w:ascii="Calibri" w:hAnsi="Calibri" w:cs="Calibri"/>
+                <w:color w:val="000000" w:themeColor="text1"/>
+              </w:rPr>
+              <w:lastRenderedPageBreak/>
+              <w:t>prototype artefacts (such as algorithms, computer systems or conceptual models).</w:t>
             </w:r>
           </w:p>
         </w:tc>
@@ -752,6 +775,7 @@
                 <w:b/>
                 <w:bCs/>
               </w:rPr>
+              <w:lastRenderedPageBreak/>
               <w:t>Project Data Storage:</w:t>
             </w:r>
           </w:p>
@@ -780,11 +804,7 @@
               <w:t>BCU approved cloud resources for data collection a</w:t>
             </w:r>
             <w:r>
-              <w:t xml:space="preserve">nd storage. Where it is necessary to capture data on personal devices, the data </w:t>
-            </w:r>
-            <w:r>
-              <w:lastRenderedPageBreak/>
-              <w:t>will be transferred to the University’s One Drive within 24 hours and will be deleted from the personal device.</w:t>
+              <w:t>nd storage. Where it is necessary to capture data on personal devices, the data will be transferred to the University’s One Drive within 24 hours and will be deleted from the personal device.</w:t>
             </w:r>
           </w:p>
           <w:p>
@@ -842,7 +862,6 @@
                 <w:b/>
                 <w:bCs/>
               </w:rPr>
-              <w:lastRenderedPageBreak/>
               <w:t>Project Outputs</w:t>
             </w:r>
           </w:p>
@@ -859,6 +878,14 @@
           <w:p>
             <w:r>
               <w:t>An algorithm – C#/C++ scripts a build that was used for testing unity build/ C++ build</w:t>
+            </w:r>
+            <w:r>
+              <w:t>.</w:t>
+            </w:r>
+          </w:p>
+          <w:p>
+            <w:r>
+              <w:t>Report.</w:t>
             </w:r>
           </w:p>
         </w:tc>
@@ -928,7 +955,7 @@
               <w:t xml:space="preserve">Signature of Student: </w:t>
             </w:r>
             <w:r>
-              <w:t>JBarnes</w:t>
+              <w:t>Joshua Barnes</w:t>
             </w:r>
           </w:p>
         </w:tc>
@@ -944,7 +971,19 @@
               <w:t>Date:</w:t>
             </w:r>
             <w:r>
-              <w:t xml:space="preserve"> 26/09/25</w:t>
+              <w:t xml:space="preserve"> </w:t>
+            </w:r>
+            <w:r>
+              <w:t>14</w:t>
+            </w:r>
+            <w:r>
+              <w:t>/</w:t>
+            </w:r>
+            <w:r>
+              <w:t>10</w:t>
+            </w:r>
+            <w:r>
+              <w:t>/25</w:t>
             </w:r>
           </w:p>
         </w:tc>
@@ -2797,6 +2836,7 @@
   <w:style w:type="character" w:default="1" w:styleId="DefaultParagraphFont">
     <w:name w:val="Default Paragraph Font"/>
     <w:uiPriority w:val="1"/>
+    <w:semiHidden/>
     <w:unhideWhenUsed/>
   </w:style>
   <w:style w:type="table" w:default="1" w:styleId="TableNormal">

</xml_diff>